<commit_message>
bab 2 +media pembelajaran
</commit_message>
<xml_diff>
--- a/Skripsi.docx
+++ b/Skripsi.docx
@@ -1325,8 +1325,6 @@
         </w:rPr>
         <w:t xml:space="preserve">(STAD). </w:t>
       </w:r>
-      <w:bookmarkStart w:id="0" w:name="_GoBack"/>
-      <w:bookmarkEnd w:id="0"/>
       <w:r>
         <w:rPr>
           <w:rFonts w:ascii="Times New Roman" w:eastAsia="Times New Roman" w:hAnsi="Times New Roman" w:cs="Times New Roman"/>
@@ -2839,6 +2837,22 @@
     </w:p>
     <w:p>
       <w:pPr>
+        <w:spacing w:after="160" w:line="360" w:lineRule="auto"/>
+        <w:rPr>
+          <w:rFonts w:ascii="Times New Roman" w:hAnsi="Times New Roman" w:cs="Times New Roman"/>
+        </w:rPr>
+      </w:pPr>
+    </w:p>
+    <w:p>
+      <w:pPr>
+        <w:spacing w:after="160" w:line="360" w:lineRule="auto"/>
+        <w:rPr>
+          <w:rFonts w:ascii="Times New Roman" w:hAnsi="Times New Roman" w:cs="Times New Roman"/>
+        </w:rPr>
+      </w:pPr>
+    </w:p>
+    <w:p>
+      <w:pPr>
         <w:pStyle w:val="Heading1"/>
         <w:spacing w:before="0" w:after="160" w:line="360" w:lineRule="auto"/>
         <w:jc w:val="center"/>
@@ -2888,6 +2902,529 @@
         <w:ind w:left="426" w:hanging="426"/>
         <w:rPr>
           <w:rFonts w:ascii="Times New Roman" w:hAnsi="Times New Roman" w:cs="Times New Roman"/>
+          <w:iCs/>
+          <w:color w:val="auto"/>
+          <w:sz w:val="24"/>
+        </w:rPr>
+      </w:pPr>
+      <w:r>
+        <w:rPr>
+          <w:rFonts w:ascii="Times New Roman" w:hAnsi="Times New Roman" w:cs="Times New Roman"/>
+          <w:iCs/>
+          <w:color w:val="auto"/>
+          <w:sz w:val="24"/>
+        </w:rPr>
+        <w:t>Media Pembelajaran</w:t>
+      </w:r>
+    </w:p>
+    <w:p>
+      <w:pPr>
+        <w:ind w:left="426" w:firstLine="294"/>
+        <w:jc w:val="both"/>
+        <w:rPr>
+          <w:rFonts w:ascii="Times New Roman" w:hAnsi="Times New Roman" w:cs="Times New Roman"/>
+          <w:sz w:val="24"/>
+          <w:szCs w:val="24"/>
+        </w:rPr>
+      </w:pPr>
+      <w:r>
+        <w:rPr>
+          <w:rFonts w:ascii="Times New Roman" w:hAnsi="Times New Roman" w:cs="Times New Roman"/>
+          <w:sz w:val="24"/>
+          <w:szCs w:val="24"/>
+        </w:rPr>
+        <w:t>Kata media berasal dari bahasa Latin medius yang secara harfiah</w:t>
+      </w:r>
+      <w:r>
+        <w:rPr>
+          <w:rFonts w:ascii="Times New Roman" w:hAnsi="Times New Roman" w:cs="Times New Roman"/>
+          <w:sz w:val="24"/>
+          <w:szCs w:val="24"/>
+        </w:rPr>
+        <w:t xml:space="preserve"> </w:t>
+      </w:r>
+      <w:r>
+        <w:rPr>
+          <w:rFonts w:ascii="Times New Roman" w:hAnsi="Times New Roman" w:cs="Times New Roman"/>
+          <w:sz w:val="24"/>
+          <w:szCs w:val="24"/>
+        </w:rPr>
+        <w:t xml:space="preserve">berarti tengah, perantara, </w:t>
+      </w:r>
+      <w:r>
+        <w:rPr>
+          <w:rFonts w:ascii="Times New Roman" w:hAnsi="Times New Roman" w:cs="Times New Roman"/>
+          <w:sz w:val="24"/>
+          <w:szCs w:val="24"/>
+        </w:rPr>
+        <w:lastRenderedPageBreak/>
+        <w:t>atau pengantar. Gerlach &amp; Ely (1971) dalam</w:t>
+      </w:r>
+      <w:r>
+        <w:rPr>
+          <w:rFonts w:ascii="Times New Roman" w:hAnsi="Times New Roman" w:cs="Times New Roman"/>
+          <w:sz w:val="24"/>
+          <w:szCs w:val="24"/>
+        </w:rPr>
+        <w:t xml:space="preserve"> </w:t>
+      </w:r>
+      <w:r>
+        <w:rPr>
+          <w:rFonts w:ascii="Times New Roman" w:hAnsi="Times New Roman" w:cs="Times New Roman"/>
+          <w:sz w:val="24"/>
+          <w:szCs w:val="24"/>
+        </w:rPr>
+        <w:t xml:space="preserve">Arsyad (2011: 3) menyatakan bahwa manusia, </w:t>
+      </w:r>
+      <w:bookmarkStart w:id="0" w:name="_GoBack"/>
+      <w:bookmarkEnd w:id="0"/>
+      <w:r>
+        <w:rPr>
+          <w:rFonts w:ascii="Times New Roman" w:hAnsi="Times New Roman" w:cs="Times New Roman"/>
+          <w:sz w:val="24"/>
+          <w:szCs w:val="24"/>
+        </w:rPr>
+        <w:t>materi, atau kejadian</w:t>
+      </w:r>
+      <w:r>
+        <w:rPr>
+          <w:rFonts w:ascii="Times New Roman" w:hAnsi="Times New Roman" w:cs="Times New Roman"/>
+          <w:sz w:val="24"/>
+          <w:szCs w:val="24"/>
+        </w:rPr>
+        <w:t xml:space="preserve"> </w:t>
+      </w:r>
+      <w:r>
+        <w:rPr>
+          <w:rFonts w:ascii="Times New Roman" w:hAnsi="Times New Roman" w:cs="Times New Roman"/>
+          <w:sz w:val="24"/>
+          <w:szCs w:val="24"/>
+        </w:rPr>
+        <w:t>dapat diklasifikasikan sebagai media apabila mampu membangun</w:t>
+      </w:r>
+      <w:r>
+        <w:rPr>
+          <w:rFonts w:ascii="Times New Roman" w:hAnsi="Times New Roman" w:cs="Times New Roman"/>
+          <w:sz w:val="24"/>
+          <w:szCs w:val="24"/>
+        </w:rPr>
+        <w:t xml:space="preserve"> </w:t>
+      </w:r>
+      <w:r>
+        <w:rPr>
+          <w:rFonts w:ascii="Times New Roman" w:hAnsi="Times New Roman" w:cs="Times New Roman"/>
+          <w:sz w:val="24"/>
+          <w:szCs w:val="24"/>
+        </w:rPr>
+        <w:t>kondisi yang membuat siswa memperoleh pengetahuan, keterampilan</w:t>
+      </w:r>
+      <w:r>
+        <w:rPr>
+          <w:rFonts w:ascii="Times New Roman" w:hAnsi="Times New Roman" w:cs="Times New Roman"/>
+          <w:sz w:val="24"/>
+          <w:szCs w:val="24"/>
+        </w:rPr>
+        <w:t xml:space="preserve"> </w:t>
+      </w:r>
+      <w:r>
+        <w:rPr>
+          <w:rFonts w:ascii="Times New Roman" w:hAnsi="Times New Roman" w:cs="Times New Roman"/>
+          <w:sz w:val="24"/>
+          <w:szCs w:val="24"/>
+        </w:rPr>
+        <w:t>atau sikap. Sedangkan Gagne (1970) dalam Arie Sadiman dkk (2014: 476) menyatakan bahwa media adalah berbagai jenis komponen dalam</w:t>
+      </w:r>
+      <w:r>
+        <w:rPr>
+          <w:rFonts w:ascii="Times New Roman" w:hAnsi="Times New Roman" w:cs="Times New Roman"/>
+          <w:sz w:val="24"/>
+          <w:szCs w:val="24"/>
+        </w:rPr>
+        <w:t xml:space="preserve"> </w:t>
+      </w:r>
+      <w:r>
+        <w:rPr>
+          <w:rFonts w:ascii="Times New Roman" w:hAnsi="Times New Roman" w:cs="Times New Roman"/>
+          <w:sz w:val="24"/>
+          <w:szCs w:val="24"/>
+        </w:rPr>
+        <w:t>lingkungan siswa yang dapat merangsangnya untuk belajar. Dalam</w:t>
+      </w:r>
+      <w:r>
+        <w:rPr>
+          <w:rFonts w:ascii="Times New Roman" w:hAnsi="Times New Roman" w:cs="Times New Roman"/>
+          <w:sz w:val="24"/>
+          <w:szCs w:val="24"/>
+        </w:rPr>
+        <w:t xml:space="preserve"> </w:t>
+      </w:r>
+      <w:r>
+        <w:rPr>
+          <w:rFonts w:ascii="Times New Roman" w:hAnsi="Times New Roman" w:cs="Times New Roman"/>
+          <w:sz w:val="24"/>
+          <w:szCs w:val="24"/>
+        </w:rPr>
+        <w:t>pernyataan ini, guru, buku teks, dan lingkungan sekolah merupakan</w:t>
+      </w:r>
+      <w:r>
+        <w:rPr>
+          <w:rFonts w:ascii="Times New Roman" w:hAnsi="Times New Roman" w:cs="Times New Roman"/>
+          <w:sz w:val="24"/>
+          <w:szCs w:val="24"/>
+        </w:rPr>
+        <w:t xml:space="preserve"> </w:t>
+      </w:r>
+      <w:r>
+        <w:rPr>
+          <w:rFonts w:ascii="Times New Roman" w:hAnsi="Times New Roman" w:cs="Times New Roman"/>
+          <w:sz w:val="24"/>
+          <w:szCs w:val="24"/>
+        </w:rPr>
+        <w:t xml:space="preserve">media. </w:t>
+      </w:r>
+    </w:p>
+    <w:p>
+      <w:pPr>
+        <w:ind w:left="426" w:firstLine="294"/>
+        <w:jc w:val="both"/>
+        <w:rPr>
+          <w:rFonts w:ascii="Times New Roman" w:hAnsi="Times New Roman" w:cs="Times New Roman"/>
+          <w:sz w:val="24"/>
+          <w:szCs w:val="24"/>
+        </w:rPr>
+      </w:pPr>
+      <w:r>
+        <w:rPr>
+          <w:rFonts w:ascii="Times New Roman" w:hAnsi="Times New Roman" w:cs="Times New Roman"/>
+          <w:sz w:val="24"/>
+          <w:szCs w:val="24"/>
+        </w:rPr>
+        <w:t xml:space="preserve">Media pembelajaran menurut Hujair </w:t>
+      </w:r>
+      <w:proofErr w:type="gramStart"/>
+      <w:r>
+        <w:rPr>
+          <w:rFonts w:ascii="Times New Roman" w:hAnsi="Times New Roman" w:cs="Times New Roman"/>
+          <w:sz w:val="24"/>
+          <w:szCs w:val="24"/>
+        </w:rPr>
+        <w:t>AH.Sanaky</w:t>
+      </w:r>
+      <w:proofErr w:type="gramEnd"/>
+      <w:r>
+        <w:rPr>
+          <w:rFonts w:ascii="Times New Roman" w:hAnsi="Times New Roman" w:cs="Times New Roman"/>
+          <w:sz w:val="24"/>
+          <w:szCs w:val="24"/>
+        </w:rPr>
+        <w:t xml:space="preserve"> (2013: 3) adalah</w:t>
+      </w:r>
+      <w:r>
+        <w:rPr>
+          <w:rFonts w:ascii="Times New Roman" w:hAnsi="Times New Roman" w:cs="Times New Roman"/>
+          <w:sz w:val="24"/>
+          <w:szCs w:val="24"/>
+        </w:rPr>
+        <w:t xml:space="preserve"> </w:t>
+      </w:r>
+      <w:r>
+        <w:rPr>
+          <w:rFonts w:ascii="Times New Roman" w:hAnsi="Times New Roman" w:cs="Times New Roman"/>
+          <w:sz w:val="24"/>
+          <w:szCs w:val="24"/>
+        </w:rPr>
+        <w:t>sebuah alat yang berfungsidan dapat digunakan untuk menyampaikan</w:t>
+      </w:r>
+      <w:r>
+        <w:rPr>
+          <w:rFonts w:ascii="Times New Roman" w:hAnsi="Times New Roman" w:cs="Times New Roman"/>
+          <w:sz w:val="24"/>
+          <w:szCs w:val="24"/>
+        </w:rPr>
+        <w:t xml:space="preserve"> </w:t>
+      </w:r>
+      <w:r>
+        <w:rPr>
+          <w:rFonts w:ascii="Times New Roman" w:hAnsi="Times New Roman" w:cs="Times New Roman"/>
+          <w:sz w:val="24"/>
+          <w:szCs w:val="24"/>
+        </w:rPr>
+        <w:t>pesan pembelajaran. Pesan dalam pembelajaran berupa komunikasi</w:t>
+      </w:r>
+      <w:r>
+        <w:rPr>
+          <w:rFonts w:ascii="Times New Roman" w:hAnsi="Times New Roman" w:cs="Times New Roman"/>
+          <w:sz w:val="24"/>
+          <w:szCs w:val="24"/>
+        </w:rPr>
+        <w:t xml:space="preserve"> </w:t>
+      </w:r>
+      <w:r>
+        <w:rPr>
+          <w:rFonts w:ascii="Times New Roman" w:hAnsi="Times New Roman" w:cs="Times New Roman"/>
+          <w:sz w:val="24"/>
+          <w:szCs w:val="24"/>
+        </w:rPr>
+        <w:t>antar pembelajar, pengajar, dan bahan ajar. Komunikasi tersebut tidak</w:t>
+      </w:r>
+      <w:r>
+        <w:rPr>
+          <w:rFonts w:ascii="Times New Roman" w:hAnsi="Times New Roman" w:cs="Times New Roman"/>
+          <w:sz w:val="24"/>
+          <w:szCs w:val="24"/>
+        </w:rPr>
+        <w:t xml:space="preserve"> </w:t>
+      </w:r>
+      <w:r>
+        <w:rPr>
+          <w:rFonts w:ascii="Times New Roman" w:hAnsi="Times New Roman" w:cs="Times New Roman"/>
+          <w:sz w:val="24"/>
+          <w:szCs w:val="24"/>
+        </w:rPr>
+        <w:t>akan berjalan dengan baik tanpa bantuan sarana untuk menyampaikan</w:t>
+      </w:r>
+      <w:r>
+        <w:rPr>
+          <w:rFonts w:ascii="Times New Roman" w:hAnsi="Times New Roman" w:cs="Times New Roman"/>
+          <w:sz w:val="24"/>
+          <w:szCs w:val="24"/>
+        </w:rPr>
+        <w:t xml:space="preserve"> </w:t>
+      </w:r>
+      <w:r>
+        <w:rPr>
+          <w:rFonts w:ascii="Times New Roman" w:hAnsi="Times New Roman" w:cs="Times New Roman"/>
+          <w:sz w:val="24"/>
+          <w:szCs w:val="24"/>
+        </w:rPr>
+        <w:t>pesan. Media pembelajaran juga merupakan sarana atau alat bantu</w:t>
+      </w:r>
+      <w:r>
+        <w:rPr>
+          <w:rFonts w:ascii="Times New Roman" w:hAnsi="Times New Roman" w:cs="Times New Roman"/>
+          <w:sz w:val="24"/>
+          <w:szCs w:val="24"/>
+        </w:rPr>
+        <w:t xml:space="preserve"> </w:t>
+      </w:r>
+      <w:r>
+        <w:rPr>
+          <w:rFonts w:ascii="Times New Roman" w:hAnsi="Times New Roman" w:cs="Times New Roman"/>
+          <w:sz w:val="24"/>
+          <w:szCs w:val="24"/>
+        </w:rPr>
+        <w:t>pendidikan yang dapat digunakan sebagai perantara dalam proses</w:t>
+      </w:r>
+      <w:r>
+        <w:rPr>
+          <w:rFonts w:ascii="Times New Roman" w:hAnsi="Times New Roman" w:cs="Times New Roman"/>
+          <w:sz w:val="24"/>
+          <w:szCs w:val="24"/>
+        </w:rPr>
+        <w:t xml:space="preserve"> </w:t>
+      </w:r>
+      <w:r>
+        <w:rPr>
+          <w:rFonts w:ascii="Times New Roman" w:hAnsi="Times New Roman" w:cs="Times New Roman"/>
+          <w:sz w:val="24"/>
+          <w:szCs w:val="24"/>
+        </w:rPr>
+        <w:t>pembelajaran guna meningkatkan efektivitas dan efisiensi untuk</w:t>
+      </w:r>
+      <w:r>
+        <w:rPr>
+          <w:rFonts w:ascii="Times New Roman" w:hAnsi="Times New Roman" w:cs="Times New Roman"/>
+          <w:sz w:val="24"/>
+          <w:szCs w:val="24"/>
+        </w:rPr>
+        <w:t xml:space="preserve"> </w:t>
+      </w:r>
+      <w:r>
+        <w:rPr>
+          <w:rFonts w:ascii="Times New Roman" w:hAnsi="Times New Roman" w:cs="Times New Roman"/>
+          <w:sz w:val="24"/>
+          <w:szCs w:val="24"/>
+        </w:rPr>
+        <w:t>mencapai tujuan pengajaran.</w:t>
+      </w:r>
+    </w:p>
+    <w:p>
+      <w:pPr>
+        <w:ind w:left="426" w:firstLine="294"/>
+        <w:jc w:val="both"/>
+        <w:rPr>
+          <w:rFonts w:ascii="Times New Roman" w:hAnsi="Times New Roman" w:cs="Times New Roman"/>
+          <w:sz w:val="24"/>
+          <w:szCs w:val="24"/>
+        </w:rPr>
+      </w:pPr>
+      <w:r>
+        <w:rPr>
+          <w:rFonts w:ascii="Times New Roman" w:hAnsi="Times New Roman" w:cs="Times New Roman"/>
+          <w:sz w:val="24"/>
+          <w:szCs w:val="24"/>
+        </w:rPr>
+        <w:t>Sementara itu Yudhi Munadi (2013: 6) mendefinisikan media</w:t>
+      </w:r>
+      <w:r>
+        <w:rPr>
+          <w:rFonts w:ascii="Times New Roman" w:hAnsi="Times New Roman" w:cs="Times New Roman"/>
+          <w:sz w:val="24"/>
+          <w:szCs w:val="24"/>
+        </w:rPr>
+        <w:t xml:space="preserve"> </w:t>
+      </w:r>
+      <w:r>
+        <w:rPr>
+          <w:rFonts w:ascii="Times New Roman" w:hAnsi="Times New Roman" w:cs="Times New Roman"/>
+          <w:sz w:val="24"/>
+          <w:szCs w:val="24"/>
+        </w:rPr>
+        <w:t>pembelajaran sebagai segala sesuatu yang dapat menyampaikan dan</w:t>
+      </w:r>
+      <w:r>
+        <w:rPr>
+          <w:rFonts w:ascii="Times New Roman" w:hAnsi="Times New Roman" w:cs="Times New Roman"/>
+          <w:sz w:val="24"/>
+          <w:szCs w:val="24"/>
+        </w:rPr>
+        <w:t xml:space="preserve"> </w:t>
+      </w:r>
+      <w:r>
+        <w:rPr>
+          <w:rFonts w:ascii="Times New Roman" w:hAnsi="Times New Roman" w:cs="Times New Roman"/>
+          <w:sz w:val="24"/>
+          <w:szCs w:val="24"/>
+        </w:rPr>
+        <w:t>menyalurkan pesan dari sumber secara terencana sehingga tercipta</w:t>
+      </w:r>
+      <w:r>
+        <w:rPr>
+          <w:rFonts w:ascii="Times New Roman" w:hAnsi="Times New Roman" w:cs="Times New Roman"/>
+          <w:sz w:val="24"/>
+          <w:szCs w:val="24"/>
+        </w:rPr>
+        <w:t xml:space="preserve"> </w:t>
+      </w:r>
+      <w:r>
+        <w:rPr>
+          <w:rFonts w:ascii="Times New Roman" w:hAnsi="Times New Roman" w:cs="Times New Roman"/>
+          <w:sz w:val="24"/>
+          <w:szCs w:val="24"/>
+        </w:rPr>
+        <w:t>lingkungan belajar yang kondusif di mana penerimanya dapat</w:t>
+      </w:r>
+      <w:r>
+        <w:rPr>
+          <w:rFonts w:ascii="Times New Roman" w:hAnsi="Times New Roman" w:cs="Times New Roman"/>
+          <w:sz w:val="24"/>
+          <w:szCs w:val="24"/>
+        </w:rPr>
+        <w:t xml:space="preserve"> </w:t>
+      </w:r>
+      <w:r>
+        <w:rPr>
+          <w:rFonts w:ascii="Times New Roman" w:hAnsi="Times New Roman" w:cs="Times New Roman"/>
+          <w:sz w:val="24"/>
+          <w:szCs w:val="24"/>
+        </w:rPr>
+        <w:t>melakukan proses belajar secara efisien dan efektif.</w:t>
+      </w:r>
+    </w:p>
+    <w:p>
+      <w:pPr>
+        <w:ind w:left="426" w:firstLine="294"/>
+        <w:jc w:val="both"/>
+        <w:rPr>
+          <w:rFonts w:ascii="Times New Roman" w:hAnsi="Times New Roman" w:cs="Times New Roman"/>
+          <w:sz w:val="24"/>
+          <w:szCs w:val="24"/>
+        </w:rPr>
+      </w:pPr>
+      <w:r>
+        <w:rPr>
+          <w:rFonts w:ascii="Times New Roman" w:hAnsi="Times New Roman" w:cs="Times New Roman"/>
+          <w:sz w:val="24"/>
+          <w:szCs w:val="24"/>
+        </w:rPr>
+        <w:t>Dari pengertian para ahli di atas dapat disimpulkan bahwa media</w:t>
+      </w:r>
+      <w:r>
+        <w:rPr>
+          <w:rFonts w:ascii="Times New Roman" w:hAnsi="Times New Roman" w:cs="Times New Roman"/>
+          <w:sz w:val="24"/>
+          <w:szCs w:val="24"/>
+        </w:rPr>
+        <w:t xml:space="preserve"> </w:t>
+      </w:r>
+      <w:r>
+        <w:rPr>
+          <w:rFonts w:ascii="Times New Roman" w:hAnsi="Times New Roman" w:cs="Times New Roman"/>
+          <w:sz w:val="24"/>
+          <w:szCs w:val="24"/>
+        </w:rPr>
+        <w:t>pembelajaran merupakan salah satu komponen komunikasi yang</w:t>
+      </w:r>
+      <w:r>
+        <w:rPr>
+          <w:rFonts w:ascii="Times New Roman" w:hAnsi="Times New Roman" w:cs="Times New Roman"/>
+          <w:sz w:val="24"/>
+          <w:szCs w:val="24"/>
+        </w:rPr>
+        <w:t xml:space="preserve"> </w:t>
+      </w:r>
+      <w:r>
+        <w:rPr>
+          <w:rFonts w:ascii="Times New Roman" w:hAnsi="Times New Roman" w:cs="Times New Roman"/>
+          <w:sz w:val="24"/>
+          <w:szCs w:val="24"/>
+        </w:rPr>
+        <w:t>penting dalam penyampaian suatu materi yang disampaikan guru</w:t>
+      </w:r>
+      <w:r>
+        <w:rPr>
+          <w:rFonts w:ascii="Times New Roman" w:hAnsi="Times New Roman" w:cs="Times New Roman"/>
+          <w:sz w:val="24"/>
+          <w:szCs w:val="24"/>
+        </w:rPr>
+        <w:t xml:space="preserve"> </w:t>
+      </w:r>
+      <w:r>
+        <w:rPr>
+          <w:rFonts w:ascii="Times New Roman" w:hAnsi="Times New Roman" w:cs="Times New Roman"/>
+          <w:sz w:val="24"/>
+          <w:szCs w:val="24"/>
+        </w:rPr>
+        <w:t>kepada siswa untuk dapat memberikan rangsangan dalam kegiatan</w:t>
+      </w:r>
+      <w:r>
+        <w:rPr>
+          <w:rFonts w:ascii="Times New Roman" w:hAnsi="Times New Roman" w:cs="Times New Roman"/>
+          <w:sz w:val="24"/>
+          <w:szCs w:val="24"/>
+        </w:rPr>
+        <w:t xml:space="preserve"> </w:t>
+      </w:r>
+      <w:r>
+        <w:rPr>
+          <w:rFonts w:ascii="Times New Roman" w:hAnsi="Times New Roman" w:cs="Times New Roman"/>
+          <w:sz w:val="24"/>
+          <w:szCs w:val="24"/>
+        </w:rPr>
+        <w:t>belajar mengajar untuk mencapai tujuan pembelajaran dengan efektif</w:t>
+      </w:r>
+    </w:p>
+    <w:p>
+      <w:pPr>
+        <w:pStyle w:val="Heading2"/>
+        <w:numPr>
+          <w:ilvl w:val="1"/>
+          <w:numId w:val="17"/>
+        </w:numPr>
+        <w:spacing w:after="160" w:line="360" w:lineRule="auto"/>
+        <w:ind w:left="426" w:hanging="426"/>
+        <w:rPr>
+          <w:rFonts w:ascii="Times New Roman" w:hAnsi="Times New Roman" w:cs="Times New Roman"/>
           <w:i/>
           <w:color w:val="auto"/>
           <w:sz w:val="24"/>
@@ -2988,16 +3525,7 @@
           <w:sz w:val="24"/>
           <w:szCs w:val="24"/>
         </w:rPr>
-        <w:t xml:space="preserve"> sering digunakan pada kegitatan pendidikan </w:t>
-      </w:r>
-      <w:r>
-        <w:rPr>
-          <w:rFonts w:ascii="Times New Roman" w:hAnsi="Times New Roman" w:cs="Times New Roman"/>
-          <w:sz w:val="24"/>
-          <w:szCs w:val="24"/>
-        </w:rPr>
-        <w:lastRenderedPageBreak/>
-        <w:t xml:space="preserve">yang menggunakan media komputer dan atau internet. </w:t>
+        <w:t xml:space="preserve"> sering digunakan pada kegitatan pendidikan yang menggunakan media komputer dan atau internet. </w:t>
       </w:r>
       <w:r>
         <w:rPr>
@@ -3228,6 +3756,7 @@
           <w:sz w:val="24"/>
           <w:szCs w:val="24"/>
         </w:rPr>
+        <w:lastRenderedPageBreak/>
         <w:t xml:space="preserve">Synchronous training </w:t>
       </w:r>
       <w:r>
@@ -3675,7 +4204,6 @@
           <w:sz w:val="24"/>
           <w:szCs w:val="24"/>
         </w:rPr>
-        <w:lastRenderedPageBreak/>
         <w:t>Independency</w:t>
       </w:r>
       <w:r>
@@ -4007,6 +4535,7 @@
           <w:sz w:val="24"/>
           <w:szCs w:val="24"/>
         </w:rPr>
+        <w:lastRenderedPageBreak/>
         <w:t xml:space="preserve">Dari sudut siswa: </w:t>
       </w:r>
       <w:r>
@@ -4265,7 +4794,6 @@
           <w:sz w:val="24"/>
           <w:szCs w:val="24"/>
         </w:rPr>
-        <w:lastRenderedPageBreak/>
         <w:t>Penerapan metode SCL mengharuskan siswa untuk berpartisipasi secara aktif, memiliki daya kritis, mampu menganalisis dan memecahkan berbagai masalah. Pembelajaran dengan metode SCL harus menggunakan sistem belajar yang fleksibel dan sesuai dengan gaya belajar siswa sehingga guru tidak berperan sebagai sentral dalam kegiatan belajar mengajar tetapi hanya sebagai penunjang atau fasilitator kegiatan belajar mengajar.</w:t>
       </w:r>
     </w:p>
@@ -4340,7 +4868,16 @@
           <w:sz w:val="24"/>
           <w:szCs w:val="24"/>
         </w:rPr>
-        <w:t>Pendekatan SCL yang berpusat kepada siswa membuat guru hanya sebagai penunjang atau fasilitator dalam proses pembelajaran. Guru harus membantu siswa mengakses semua sumber belajar yang ada karena pada SCL guru bukanlah satu-satunya sumber belajar bagi siswa.</w:t>
+        <w:t xml:space="preserve">Pendekatan SCL yang berpusat kepada siswa membuat guru hanya sebagai penunjang atau fasilitator dalam proses pembelajaran. Guru harus membantu siswa </w:t>
+      </w:r>
+      <w:r>
+        <w:rPr>
+          <w:rFonts w:ascii="Times New Roman" w:hAnsi="Times New Roman" w:cs="Times New Roman"/>
+          <w:sz w:val="24"/>
+          <w:szCs w:val="24"/>
+        </w:rPr>
+        <w:lastRenderedPageBreak/>
+        <w:t>mengakses semua sumber belajar yang ada karena pada SCL guru bukanlah satu-satunya sumber belajar bagi siswa.</w:t>
       </w:r>
       <w:r>
         <w:rPr>
@@ -4717,7 +5254,6 @@
           <w:sz w:val="24"/>
           <w:szCs w:val="24"/>
         </w:rPr>
-        <w:lastRenderedPageBreak/>
         <w:t xml:space="preserve">Model Pembelajaran </w:t>
       </w:r>
       <w:r>
@@ -4992,6 +5528,7 @@
           <w:sz w:val="24"/>
           <w:szCs w:val="24"/>
         </w:rPr>
+        <w:lastRenderedPageBreak/>
         <w:t>Slavin (dalam Nur Asma, 2006:51), menjelaskan bahwa dalam</w:t>
       </w:r>
       <w:r>
@@ -5444,7 +5981,6 @@
           <w:sz w:val="24"/>
           <w:szCs w:val="24"/>
         </w:rPr>
-        <w:lastRenderedPageBreak/>
         <w:t>Kemampuan akademik (pandai, sedang dan rendah). Yang didapat dari hasil akademik (skor awal) sebelumnya. Perlu diingat pembagian itu harus diseimbangkan sehingga setiap</w:t>
       </w:r>
       <w:r>
@@ -5660,7 +6196,16 @@
           <w:sz w:val="24"/>
           <w:szCs w:val="24"/>
         </w:rPr>
-        <w:t>materi dapat menggunakan metode ceramah, tanya jawab dan</w:t>
+        <w:t xml:space="preserve">materi dapat </w:t>
+      </w:r>
+      <w:r>
+        <w:rPr>
+          <w:rFonts w:ascii="Times New Roman" w:hAnsi="Times New Roman" w:cs="Times New Roman"/>
+          <w:sz w:val="24"/>
+          <w:szCs w:val="24"/>
+        </w:rPr>
+        <w:lastRenderedPageBreak/>
+        <w:t>menggunakan metode ceramah, tanya jawab dan</w:t>
       </w:r>
       <w:r>
         <w:rPr>
@@ -6425,16 +6970,7 @@
           <w:sz w:val="24"/>
           <w:szCs w:val="24"/>
         </w:rPr>
-        <w:t xml:space="preserve">dikategorikan </w:t>
-      </w:r>
-      <w:r>
-        <w:rPr>
-          <w:rFonts w:ascii="Times New Roman" w:hAnsi="Times New Roman" w:cs="Times New Roman"/>
-          <w:sz w:val="24"/>
-          <w:szCs w:val="24"/>
-        </w:rPr>
-        <w:lastRenderedPageBreak/>
-        <w:t>menjadi kelompok baik, hebat, super.</w:t>
+        <w:t>dikategorikan menjadi kelompok baik, hebat, super.</w:t>
       </w:r>
       <w:r>
         <w:rPr>
@@ -6699,6 +7235,7 @@
           <w:sz w:val="24"/>
           <w:szCs w:val="24"/>
         </w:rPr>
+        <w:lastRenderedPageBreak/>
         <w:t>Langkah-langkah Model Pembelajaran STAD. Menurut Agus</w:t>
       </w:r>
       <w:r>
@@ -7244,7 +7781,6 @@
           <w:sz w:val="24"/>
           <w:szCs w:val="24"/>
         </w:rPr>
-        <w:lastRenderedPageBreak/>
         <w:t>Davidson (dalam Nurasma, 2006:36), menyatakan kelebihan</w:t>
       </w:r>
       <w:r>
@@ -7544,6 +8080,7 @@
           <w:sz w:val="24"/>
           <w:szCs w:val="24"/>
         </w:rPr>
+        <w:lastRenderedPageBreak/>
         <w:t>Kekurangan model pembelajaran kooperatif tipe STAD menurut</w:t>
       </w:r>
       <w:r>
@@ -7760,7 +8297,6 @@
           <w:sz w:val="28"/>
           <w:lang w:bidi="en-US"/>
         </w:rPr>
-        <w:lastRenderedPageBreak/>
         <w:t>BAB III MODEL PENELITIAN</w:t>
       </w:r>
     </w:p>
@@ -7919,7 +8455,18 @@
           <w:szCs w:val="24"/>
           <w:lang w:bidi="en-US"/>
         </w:rPr>
-        <w:t xml:space="preserve"> Sequential Model”. Model ini sering disebut juga dengan “classic life cycle” atau metode waterfall.</w:t>
+        <w:t xml:space="preserve"> Sequential Model”. Model ini sering disebut juga dengan “classic life cycle” atau metode </w:t>
+      </w:r>
+      <w:r>
+        <w:rPr>
+          <w:rFonts w:ascii="Times New Roman" w:eastAsia="Times New Roman" w:hAnsi="Times New Roman" w:cs="Times New Roman"/>
+          <w:color w:val="auto"/>
+          <w:sz w:val="24"/>
+          <w:szCs w:val="24"/>
+          <w:lang w:bidi="en-US"/>
+        </w:rPr>
+        <w:lastRenderedPageBreak/>
+        <w:t>waterfall.</w:t>
       </w:r>
       <w:r>
         <w:rPr>
@@ -24253,7 +24800,7 @@
 </file>
 
 <file path=customXml/itemProps1.xml><?xml version="1.0" encoding="utf-8"?>
-<ds:datastoreItem xmlns:ds="http://schemas.openxmlformats.org/officeDocument/2006/customXml" ds:itemID="{0FB273EF-C5FA-4390-80C5-CE679BF74BD6}">
+<ds:datastoreItem xmlns:ds="http://schemas.openxmlformats.org/officeDocument/2006/customXml" ds:itemID="{EDB2EF34-9F26-47AB-9CFA-836C0623A585}">
   <ds:schemaRefs>
     <ds:schemaRef ds:uri="http://schemas.openxmlformats.org/officeDocument/2006/bibliography"/>
   </ds:schemaRefs>

</xml_diff>